<commit_message>
size analysis results and pipeline presentation
</commit_message>
<xml_diff>
--- a/documents/resumes/Mendelson CV updated 21 Apr 2025.docx
+++ b/documents/resumes/Mendelson CV updated 21 Apr 2025.docx
@@ -877,16 +877,8 @@
         <w:rPr>
           <w:rFonts w:ascii="Times New Roman" w:hAnsi="Times New Roman" w:cs="Times New Roman"/>
         </w:rPr>
-        <w:t xml:space="preserve">Aggregation formation in marine </w:t>
-      </w:r>
-      <w:proofErr w:type="spellStart"/>
-      <w:r>
-        <w:rPr>
-          <w:rFonts w:ascii="Times New Roman" w:hAnsi="Times New Roman" w:cs="Times New Roman"/>
-        </w:rPr>
-        <w:t>serpulids</w:t>
-      </w:r>
-      <w:proofErr w:type="spellEnd"/>
+        <w:t>Aggregation formation in marine serpulids</w:t>
+      </w:r>
     </w:p>
     <w:p>
       <w:pPr>
@@ -917,21 +909,7 @@
         <w:rPr>
           <w:rFonts w:ascii="Times New Roman" w:hAnsi="Times New Roman" w:cs="Times New Roman"/>
         </w:rPr>
-        <w:t xml:space="preserve"> rearing techniques in marine </w:t>
-      </w:r>
-      <w:proofErr w:type="spellStart"/>
-      <w:r>
-        <w:rPr>
-          <w:rFonts w:ascii="Times New Roman" w:hAnsi="Times New Roman" w:cs="Times New Roman"/>
-        </w:rPr>
-        <w:t>serpulids</w:t>
-      </w:r>
-      <w:proofErr w:type="spellEnd"/>
-      <w:r>
-        <w:rPr>
-          <w:rFonts w:ascii="Times New Roman" w:hAnsi="Times New Roman" w:cs="Times New Roman"/>
-        </w:rPr>
-        <w:t xml:space="preserve"> and echinoderms</w:t>
+        <w:t xml:space="preserve"> rearing techniques in marine serpulids and echinoderms</w:t>
       </w:r>
     </w:p>
     <w:p>
@@ -1592,7 +1570,6 @@
           <w:sz w:val="32"/>
           <w:szCs w:val="32"/>
         </w:rPr>
-        <w:lastRenderedPageBreak/>
         <w:t>Professional</w:t>
       </w:r>
       <w:r>
@@ -2778,21 +2755,7 @@
         <w:rPr>
           <w:rFonts w:ascii="Times New Roman" w:hAnsi="Times New Roman" w:cs="Times New Roman"/>
         </w:rPr>
-        <w:t xml:space="preserve">. </w:t>
-      </w:r>
-      <w:proofErr w:type="spellStart"/>
-      <w:r>
-        <w:rPr>
-          <w:rFonts w:ascii="Times New Roman" w:hAnsi="Times New Roman" w:cs="Times New Roman"/>
-        </w:rPr>
-        <w:t>CSUNposium</w:t>
-      </w:r>
-      <w:proofErr w:type="spellEnd"/>
-      <w:r>
-        <w:rPr>
-          <w:rFonts w:ascii="Times New Roman" w:hAnsi="Times New Roman" w:cs="Times New Roman"/>
-        </w:rPr>
-        <w:t>, Northridge, CA [</w:t>
+        <w:t>. CSUNposium, Northridge, CA [</w:t>
       </w:r>
       <w:r>
         <w:rPr>
@@ -2868,21 +2831,7 @@
         <w:rPr>
           <w:rFonts w:ascii="Times New Roman" w:hAnsi="Times New Roman" w:cs="Times New Roman"/>
         </w:rPr>
-        <w:t xml:space="preserve">It’s all a big mistake: larval errors and the formation of new aggregations of the </w:t>
-      </w:r>
-      <w:proofErr w:type="spellStart"/>
-      <w:r>
-        <w:rPr>
-          <w:rFonts w:ascii="Times New Roman" w:hAnsi="Times New Roman" w:cs="Times New Roman"/>
-        </w:rPr>
-        <w:t>serpulid</w:t>
-      </w:r>
-      <w:proofErr w:type="spellEnd"/>
-      <w:r>
-        <w:rPr>
-          <w:rFonts w:ascii="Times New Roman" w:hAnsi="Times New Roman" w:cs="Times New Roman"/>
-        </w:rPr>
-        <w:t xml:space="preserve"> annelid </w:t>
+        <w:t xml:space="preserve">It’s all a big mistake: larval errors and the formation of new aggregations of the serpulid annelid </w:t>
       </w:r>
       <w:r>
         <w:rPr>
@@ -2890,18 +2839,8 @@
           <w:i/>
           <w:iCs/>
         </w:rPr>
-        <w:t xml:space="preserve">Ficopomatus </w:t>
-      </w:r>
-      <w:proofErr w:type="spellStart"/>
-      <w:r>
-        <w:rPr>
-          <w:rFonts w:ascii="Times New Roman" w:hAnsi="Times New Roman" w:cs="Times New Roman"/>
-          <w:i/>
-          <w:iCs/>
-        </w:rPr>
-        <w:t>enigmaticus</w:t>
-      </w:r>
-      <w:proofErr w:type="spellEnd"/>
+        <w:t>Ficopomatus enigmaticus</w:t>
+      </w:r>
       <w:r>
         <w:rPr>
           <w:rFonts w:ascii="Times New Roman" w:hAnsi="Times New Roman" w:cs="Times New Roman"/>
@@ -2912,14 +2851,7 @@
         <w:rPr>
           <w:rFonts w:ascii="Times New Roman" w:hAnsi="Times New Roman" w:cs="Times New Roman"/>
         </w:rPr>
-        <w:t xml:space="preserve"> Western Society of </w:t>
-      </w:r>
-      <w:r>
-        <w:rPr>
-          <w:rFonts w:ascii="Times New Roman" w:hAnsi="Times New Roman" w:cs="Times New Roman"/>
-        </w:rPr>
-        <w:lastRenderedPageBreak/>
-        <w:t>Naturalists, Monterey, CA [</w:t>
+        <w:t xml:space="preserve"> Western Society of Naturalists, Monterey, CA [</w:t>
       </w:r>
       <w:r>
         <w:rPr>
@@ -3062,7 +2994,19 @@
         <w:rPr>
           <w:rFonts w:ascii="Times New Roman" w:hAnsi="Times New Roman" w:cs="Times New Roman"/>
         </w:rPr>
-        <w:t>(in review).</w:t>
+        <w:t xml:space="preserve">(in </w:t>
+      </w:r>
+      <w:r>
+        <w:rPr>
+          <w:rFonts w:ascii="Times New Roman" w:hAnsi="Times New Roman" w:cs="Times New Roman"/>
+        </w:rPr>
+        <w:t>press</w:t>
+      </w:r>
+      <w:r>
+        <w:rPr>
+          <w:rFonts w:ascii="Times New Roman" w:hAnsi="Times New Roman" w:cs="Times New Roman"/>
+        </w:rPr>
+        <w:t>).</w:t>
       </w:r>
       <w:r>
         <w:rPr>
@@ -3082,18 +3026,8 @@
           <w:i/>
           <w:iCs/>
         </w:rPr>
-        <w:t xml:space="preserve">Ficopomatus </w:t>
-      </w:r>
-      <w:proofErr w:type="spellStart"/>
-      <w:r>
-        <w:rPr>
-          <w:rFonts w:ascii="Times New Roman" w:hAnsi="Times New Roman" w:cs="Times New Roman"/>
-          <w:i/>
-          <w:iCs/>
-        </w:rPr>
-        <w:t>enigmaticus</w:t>
-      </w:r>
-      <w:proofErr w:type="spellEnd"/>
+        <w:t>Ficopomatus enigmaticus</w:t>
+      </w:r>
       <w:r>
         <w:rPr>
           <w:rFonts w:ascii="Times New Roman" w:hAnsi="Times New Roman" w:cs="Times New Roman"/>

</xml_diff>